<commit_message>
completed #3.1 - 3.4
</commit_message>
<xml_diff>
--- a/doc/cmsi2130-classwork6.docx
+++ b/doc/cmsi2130-classwork6.docx
@@ -418,21 +418,7 @@
         <w:rPr>
           <w:rFonts w:eastAsiaTheme="minorEastAsia"/>
         </w:rPr>
-        <w:t xml:space="preserve">Below, </w:t>
-      </w:r>
-      <w:proofErr w:type="gramStart"/>
-      <w:r>
-        <w:rPr>
-          <w:rFonts w:eastAsiaTheme="minorEastAsia"/>
-        </w:rPr>
-        <w:t>observe</w:t>
-      </w:r>
-      <w:proofErr w:type="gramEnd"/>
-      <w:r>
-        <w:rPr>
-          <w:rFonts w:eastAsiaTheme="minorEastAsia"/>
-        </w:rPr>
-        <w:t xml:space="preserve"> (left) a solution to the 4-Queens problem</w:t>
+        <w:t>Below, observe (left) a solution to the 4-Queens problem</w:t>
       </w:r>
       <w:r>
         <w:rPr>
@@ -2265,7 +2251,6 @@
                                     </w:rPr>
                                     <w:t>1,</w:t>
                                   </w:r>
-                                  <w:proofErr w:type="gramStart"/>
                                   <w:r>
                                     <w:rPr>
                                       <w:color w:val="000000" w:themeColor="text1"/>
@@ -2276,14 +2261,7 @@
                                     <w:rPr>
                                       <w:color w:val="000000" w:themeColor="text1"/>
                                     </w:rPr>
-                                    <w:t>,-</w:t>
-                                  </w:r>
-                                  <w:proofErr w:type="gramEnd"/>
-                                  <w:r>
-                                    <w:rPr>
-                                      <w:color w:val="000000" w:themeColor="text1"/>
-                                    </w:rPr>
-                                    <w:t>,-</w:t>
+                                    <w:t>,-,-</w:t>
                                   </w:r>
                                   <w:r>
                                     <w:rPr>
@@ -2340,7 +2318,6 @@
                               </w:rPr>
                               <w:t>1,</w:t>
                             </w:r>
-                            <w:proofErr w:type="gramStart"/>
                             <w:r>
                               <w:rPr>
                                 <w:color w:val="000000" w:themeColor="text1"/>
@@ -2351,14 +2328,7 @@
                               <w:rPr>
                                 <w:color w:val="000000" w:themeColor="text1"/>
                               </w:rPr>
-                              <w:t>,-</w:t>
-                            </w:r>
-                            <w:proofErr w:type="gramEnd"/>
-                            <w:r>
-                              <w:rPr>
-                                <w:color w:val="000000" w:themeColor="text1"/>
-                              </w:rPr>
-                              <w:t>,-</w:t>
+                              <w:t>,-,-</w:t>
                             </w:r>
                             <w:r>
                               <w:rPr>
@@ -2657,19 +2627,11 @@
                                     </w:rPr>
                                     <w:t>[</w:t>
                                   </w:r>
-                                  <w:proofErr w:type="gramStart"/>
                                   <w:r>
                                     <w:rPr>
                                       <w:color w:val="000000" w:themeColor="text1"/>
                                     </w:rPr>
-                                    <w:t>1,-</w:t>
-                                  </w:r>
-                                  <w:proofErr w:type="gramEnd"/>
-                                  <w:r>
-                                    <w:rPr>
-                                      <w:color w:val="000000" w:themeColor="text1"/>
-                                    </w:rPr>
-                                    <w:t>,-,-</w:t>
+                                    <w:t>1,-,-,-</w:t>
                                   </w:r>
                                   <w:r>
                                     <w:rPr>
@@ -2716,31 +2678,11 @@
                               </w:rPr>
                               <w:t>[</w:t>
                             </w:r>
-                            <w:proofErr w:type="gramStart"/>
                             <w:r>
                               <w:rPr>
                                 <w:color w:val="000000" w:themeColor="text1"/>
                               </w:rPr>
-                              <w:t>1</w:t>
-                            </w:r>
-                            <w:r>
-                              <w:rPr>
-                                <w:color w:val="000000" w:themeColor="text1"/>
-                              </w:rPr>
-                              <w:t>,</w:t>
-                            </w:r>
-                            <w:r>
-                              <w:rPr>
-                                <w:color w:val="000000" w:themeColor="text1"/>
-                              </w:rPr>
-                              <w:t>-</w:t>
-                            </w:r>
-                            <w:proofErr w:type="gramEnd"/>
-                            <w:r>
-                              <w:rPr>
-                                <w:color w:val="000000" w:themeColor="text1"/>
-                              </w:rPr>
-                              <w:t>,-,-</w:t>
+                              <w:t>1,-,-,-</w:t>
                             </w:r>
                             <w:r>
                               <w:rPr>
@@ -3188,7 +3130,6 @@
                                     </w:rPr>
                                     <w:t>0,</w:t>
                                   </w:r>
-                                  <w:proofErr w:type="gramStart"/>
                                   <w:r>
                                     <w:rPr>
                                       <w:color w:val="000000" w:themeColor="text1"/>
@@ -3205,14 +3146,7 @@
                                     <w:rPr>
                                       <w:color w:val="000000" w:themeColor="text1"/>
                                     </w:rPr>
-                                    <w:t>-</w:t>
-                                  </w:r>
-                                  <w:proofErr w:type="gramEnd"/>
-                                  <w:r>
-                                    <w:rPr>
-                                      <w:color w:val="000000" w:themeColor="text1"/>
-                                    </w:rPr>
-                                    <w:t>,-</w:t>
+                                    <w:t>-,-</w:t>
                                   </w:r>
                                   <w:r>
                                     <w:rPr>
@@ -3265,7 +3199,6 @@
                               </w:rPr>
                               <w:t>0,</w:t>
                             </w:r>
-                            <w:proofErr w:type="gramStart"/>
                             <w:r>
                               <w:rPr>
                                 <w:color w:val="000000" w:themeColor="text1"/>
@@ -3282,14 +3215,7 @@
                               <w:rPr>
                                 <w:color w:val="000000" w:themeColor="text1"/>
                               </w:rPr>
-                              <w:t>-</w:t>
-                            </w:r>
-                            <w:proofErr w:type="gramEnd"/>
-                            <w:r>
-                              <w:rPr>
-                                <w:color w:val="000000" w:themeColor="text1"/>
-                              </w:rPr>
-                              <w:t>,-</w:t>
+                              <w:t>-,-</w:t>
                             </w:r>
                             <w:r>
                               <w:rPr>
@@ -3497,7 +3423,6 @@
                                     </w:rPr>
                                     <w:t>1,3,</w:t>
                                   </w:r>
-                                  <w:proofErr w:type="gramStart"/>
                                   <w:r>
                                     <w:rPr>
                                       <w:color w:val="000000" w:themeColor="text1"/>
@@ -3510,7 +3435,6 @@
                                     </w:rPr>
                                     <w:t>,-</w:t>
                                   </w:r>
-                                  <w:proofErr w:type="gramEnd"/>
                                   <w:r>
                                     <w:rPr>
                                       <w:color w:val="000000" w:themeColor="text1"/>
@@ -3562,7 +3486,6 @@
                               </w:rPr>
                               <w:t>1,3,</w:t>
                             </w:r>
-                            <w:proofErr w:type="gramStart"/>
                             <w:r>
                               <w:rPr>
                                 <w:color w:val="000000" w:themeColor="text1"/>
@@ -3575,7 +3498,6 @@
                               </w:rPr>
                               <w:t>,-</w:t>
                             </w:r>
-                            <w:proofErr w:type="gramEnd"/>
                             <w:r>
                               <w:rPr>
                                 <w:color w:val="000000" w:themeColor="text1"/>
@@ -3648,16 +3570,8 @@
                                     <w:rPr>
                                       <w:color w:val="000000" w:themeColor="text1"/>
                                     </w:rPr>
-                                    <w:t>0,3,</w:t>
+                                    <w:t>0,3,1,-</w:t>
                                   </w:r>
-                                  <w:proofErr w:type="gramStart"/>
-                                  <w:r>
-                                    <w:rPr>
-                                      <w:color w:val="000000" w:themeColor="text1"/>
-                                    </w:rPr>
-                                    <w:t>1,-</w:t>
-                                  </w:r>
-                                  <w:proofErr w:type="gramEnd"/>
                                   <w:r>
                                     <w:rPr>
                                       <w:color w:val="000000" w:themeColor="text1"/>
@@ -3707,22 +3621,8 @@
                               <w:rPr>
                                 <w:color w:val="000000" w:themeColor="text1"/>
                               </w:rPr>
-                              <w:t>0,3,</w:t>
+                              <w:t>0,3,1,-</w:t>
                             </w:r>
-                            <w:proofErr w:type="gramStart"/>
-                            <w:r>
-                              <w:rPr>
-                                <w:color w:val="000000" w:themeColor="text1"/>
-                              </w:rPr>
-                              <w:t>1</w:t>
-                            </w:r>
-                            <w:r>
-                              <w:rPr>
-                                <w:color w:val="000000" w:themeColor="text1"/>
-                              </w:rPr>
-                              <w:t>,-</w:t>
-                            </w:r>
-                            <w:proofErr w:type="gramEnd"/>
                             <w:r>
                               <w:rPr>
                                 <w:color w:val="000000" w:themeColor="text1"/>
@@ -4030,13 +3930,7 @@
                               <w:rPr>
                                 <w:color w:val="000000" w:themeColor="text1"/>
                               </w:rPr>
-                              <w:t>1,3,0,</w:t>
-                            </w:r>
-                            <w:r>
-                              <w:rPr>
-                                <w:color w:val="000000" w:themeColor="text1"/>
-                              </w:rPr>
-                              <w:t>2</w:t>
+                              <w:t>1,3,0,2</w:t>
                             </w:r>
                             <w:r>
                               <w:rPr>
@@ -4216,24 +4110,13 @@
           <w:lang w:val="fr-FR"/>
         </w:rPr>
       </w:pPr>
-      <w:proofErr w:type="spellStart"/>
-      <w:proofErr w:type="gramStart"/>
       <w:r>
         <w:rPr>
           <w:i/>
           <w:lang w:val="fr-FR"/>
         </w:rPr>
-        <w:t>Domains</w:t>
-      </w:r>
-      <w:proofErr w:type="spellEnd"/>
-      <w:r>
-        <w:rPr>
-          <w:i/>
-          <w:lang w:val="fr-FR"/>
-        </w:rPr>
-        <w:t>:</w:t>
-      </w:r>
-      <w:proofErr w:type="gramEnd"/>
+        <w:t>Domains:</w:t>
+      </w:r>
       <w:r>
         <w:rPr>
           <w:lang w:val="fr-FR"/>
@@ -4355,21 +4238,12 @@
           <w:lang w:val="fr-FR"/>
         </w:rPr>
       </w:pPr>
-      <w:proofErr w:type="spellStart"/>
       <w:r>
         <w:rPr>
           <w:i/>
           <w:lang w:val="fr-FR"/>
         </w:rPr>
-        <w:t>Constraints</w:t>
-      </w:r>
-      <w:proofErr w:type="spellEnd"/>
-      <w:r>
-        <w:rPr>
-          <w:i/>
-          <w:lang w:val="fr-FR"/>
-        </w:rPr>
-        <w:t xml:space="preserve">: </w:t>
+        <w:t xml:space="preserve">Constraints: </w:t>
       </w:r>
       <m:oMath>
         <m:r>
@@ -4603,11 +4477,7 @@
                 </mc:Choice>
                 <mc:Fallback>
                   <w:pict>
-                    <v:shapetype w14:anchorId="25CE604E" id="_x0000_t202" coordsize="21600,21600" o:spt="202" path="m,l,21600r21600,l21600,xe">
-                      <v:stroke joinstyle="miter"/>
-                      <v:path gradientshapeok="t" o:connecttype="rect"/>
-                    </v:shapetype>
-                    <v:shape id="Text Box 39" o:spid="_x0000_s1032" type="#_x0000_t202" style="position:absolute;margin-left:160.55pt;margin-top:11.8pt;width:55.8pt;height:20.4pt;z-index:251718656;visibility:visible;mso-wrap-style:square;mso-width-percent:0;mso-height-percent:0;mso-wrap-distance-left:9pt;mso-wrap-distance-top:0;mso-wrap-distance-right:9pt;mso-wrap-distance-bottom:0;mso-position-horizontal:absolute;mso-position-horizontal-relative:text;mso-position-vertical:absolute;mso-position-vertical-relative:text;mso-width-percent:0;mso-height-percent:0;mso-width-relative:margin;mso-height-relative:margin;v-text-anchor:top" o:gfxdata="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" fillcolor="white [3212]" stroked="f" strokeweight=".5pt">
+                    <v:shape w14:anchorId="25CE604E" id="Text Box 39" o:spid="_x0000_s1032" type="#_x0000_t202" style="position:absolute;margin-left:160.55pt;margin-top:11.8pt;width:55.8pt;height:20.4pt;z-index:251718656;visibility:visible;mso-wrap-style:square;mso-width-percent:0;mso-height-percent:0;mso-wrap-distance-left:9pt;mso-wrap-distance-top:0;mso-wrap-distance-right:9pt;mso-wrap-distance-bottom:0;mso-position-horizontal:absolute;mso-position-horizontal-relative:text;mso-position-vertical:absolute;mso-position-vertical-relative:text;mso-width-percent:0;mso-height-percent:0;mso-width-relative:margin;mso-height-relative:margin;v-text-anchor:top" o:gfxdata="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" fillcolor="white [3212]" stroked="f" strokeweight=".5pt">
                       <v:textbox>
                         <w:txbxContent>
                           <w:p>
@@ -6504,35 +6374,7 @@
                                 <w:color w:val="000000" w:themeColor="text1"/>
                                 <w:shd w:val="pct15" w:color="auto" w:fill="FFFFFF"/>
                               </w:rPr>
-                              <w:t>(</w:t>
-                            </w:r>
-                            <w:r>
-                              <w:rPr>
-                                <w:color w:val="000000" w:themeColor="text1"/>
-                                <w:shd w:val="pct15" w:color="auto" w:fill="FFFFFF"/>
-                              </w:rPr>
-                              <w:t xml:space="preserve">Y </w:t>
-                            </w:r>
-                            <w:r>
-                              <w:rPr>
-                                <w:color w:val="000000" w:themeColor="text1"/>
-                                <w:shd w:val="pct15" w:color="auto" w:fill="FFFFFF"/>
-                              </w:rPr>
-                              <w:t xml:space="preserve">-&gt; </w:t>
-                            </w:r>
-                            <w:r>
-                              <w:rPr>
-                                <w:color w:val="000000" w:themeColor="text1"/>
-                                <w:shd w:val="pct15" w:color="auto" w:fill="FFFFFF"/>
-                              </w:rPr>
-                              <w:t>W</w:t>
-                            </w:r>
-                            <w:r>
-                              <w:rPr>
-                                <w:color w:val="000000" w:themeColor="text1"/>
-                                <w:shd w:val="pct15" w:color="auto" w:fill="FFFFFF"/>
-                              </w:rPr>
-                              <w:t>)</w:t>
+                              <w:t>(Y -&gt; W)</w:t>
                             </w:r>
                           </w:p>
                         </w:txbxContent>
@@ -6573,35 +6415,7 @@
                           <w:color w:val="000000" w:themeColor="text1"/>
                           <w:shd w:val="pct15" w:color="auto" w:fill="FFFFFF"/>
                         </w:rPr>
-                        <w:t>(</w:t>
-                      </w:r>
-                      <w:r>
-                        <w:rPr>
-                          <w:color w:val="000000" w:themeColor="text1"/>
-                          <w:shd w:val="pct15" w:color="auto" w:fill="FFFFFF"/>
-                        </w:rPr>
-                        <w:t xml:space="preserve">Y </w:t>
-                      </w:r>
-                      <w:r>
-                        <w:rPr>
-                          <w:color w:val="000000" w:themeColor="text1"/>
-                          <w:shd w:val="pct15" w:color="auto" w:fill="FFFFFF"/>
-                        </w:rPr>
-                        <w:t xml:space="preserve">-&gt; </w:t>
-                      </w:r>
-                      <w:r>
-                        <w:rPr>
-                          <w:color w:val="000000" w:themeColor="text1"/>
-                          <w:shd w:val="pct15" w:color="auto" w:fill="FFFFFF"/>
-                        </w:rPr>
-                        <w:t>W</w:t>
-                      </w:r>
-                      <w:r>
-                        <w:rPr>
-                          <w:color w:val="000000" w:themeColor="text1"/>
-                          <w:shd w:val="pct15" w:color="auto" w:fill="FFFFFF"/>
-                        </w:rPr>
-                        <w:t>)</w:t>
+                        <w:t>(Y -&gt; W)</w:t>
                       </w:r>
                     </w:p>
                   </w:txbxContent>
@@ -7202,21 +7016,7 @@
                                 <w:color w:val="000000" w:themeColor="text1"/>
                                 <w:shd w:val="pct15" w:color="auto" w:fill="FFFFFF"/>
                               </w:rPr>
-                              <w:t xml:space="preserve"> -= {</w:t>
-                            </w:r>
-                            <w:r>
-                              <w:rPr>
-                                <w:color w:val="000000" w:themeColor="text1"/>
-                                <w:shd w:val="pct15" w:color="auto" w:fill="FFFFFF"/>
-                              </w:rPr>
-                              <w:t>1</w:t>
-                            </w:r>
-                            <w:r>
-                              <w:rPr>
-                                <w:color w:val="000000" w:themeColor="text1"/>
-                                <w:shd w:val="pct15" w:color="auto" w:fill="FFFFFF"/>
-                              </w:rPr>
-                              <w:t>}</w:t>
+                              <w:t xml:space="preserve"> -= {1}</w:t>
                             </w:r>
                           </w:p>
                         </w:txbxContent>
@@ -7276,21 +7076,7 @@
                           <w:color w:val="000000" w:themeColor="text1"/>
                           <w:shd w:val="pct15" w:color="auto" w:fill="FFFFFF"/>
                         </w:rPr>
-                        <w:t xml:space="preserve"> -= {</w:t>
-                      </w:r>
-                      <w:r>
-                        <w:rPr>
-                          <w:color w:val="000000" w:themeColor="text1"/>
-                          <w:shd w:val="pct15" w:color="auto" w:fill="FFFFFF"/>
-                        </w:rPr>
-                        <w:t>1</w:t>
-                      </w:r>
-                      <w:r>
-                        <w:rPr>
-                          <w:color w:val="000000" w:themeColor="text1"/>
-                          <w:shd w:val="pct15" w:color="auto" w:fill="FFFFFF"/>
-                        </w:rPr>
-                        <w:t>}</w:t>
+                        <w:t xml:space="preserve"> -= {1}</w:t>
                       </w:r>
                     </w:p>
                   </w:txbxContent>
@@ -7921,16 +7707,7 @@
                                 <w:szCs w:val="16"/>
                                 <w:shd w:val="pct15" w:color="auto" w:fill="FFFFFF"/>
                               </w:rPr>
-                              <w:t xml:space="preserve"> -&gt; </w:t>
-                            </w:r>
-                            <w:r>
-                              <w:rPr>
-                                <w:color w:val="000000" w:themeColor="text1"/>
-                                <w:sz w:val="16"/>
-                                <w:szCs w:val="16"/>
-                                <w:shd w:val="pct15" w:color="auto" w:fill="FFFFFF"/>
-                              </w:rPr>
-                              <w:t>Y</w:t>
+                              <w:t xml:space="preserve"> -&gt; Y</w:t>
                             </w:r>
                             <w:r>
                               <w:rPr>
@@ -8083,16 +7860,7 @@
                           <w:szCs w:val="16"/>
                           <w:shd w:val="pct15" w:color="auto" w:fill="FFFFFF"/>
                         </w:rPr>
-                        <w:t xml:space="preserve"> -&gt; </w:t>
-                      </w:r>
-                      <w:r>
-                        <w:rPr>
-                          <w:color w:val="000000" w:themeColor="text1"/>
-                          <w:sz w:val="16"/>
-                          <w:szCs w:val="16"/>
-                          <w:shd w:val="pct15" w:color="auto" w:fill="FFFFFF"/>
-                        </w:rPr>
-                        <w:t>Y</w:t>
+                        <w:t xml:space="preserve"> -&gt; Y</w:t>
                       </w:r>
                       <w:r>
                         <w:rPr>
@@ -8514,16 +8282,7 @@
                                 <w:szCs w:val="16"/>
                                 <w:shd w:val="pct15" w:color="auto" w:fill="FFFFFF"/>
                               </w:rPr>
-                              <w:t xml:space="preserve"> </w:t>
-                            </w:r>
-                            <w:r>
-                              <w:rPr>
-                                <w:color w:val="000000" w:themeColor="text1"/>
-                                <w:sz w:val="16"/>
-                                <w:szCs w:val="16"/>
-                                <w:shd w:val="pct15" w:color="auto" w:fill="FFFFFF"/>
-                              </w:rPr>
-                              <w:t>X</w:t>
+                              <w:t xml:space="preserve"> X</w:t>
                             </w:r>
                             <w:r>
                               <w:rPr>
@@ -8613,16 +8372,7 @@
                           <w:szCs w:val="16"/>
                           <w:shd w:val="pct15" w:color="auto" w:fill="FFFFFF"/>
                         </w:rPr>
-                        <w:t xml:space="preserve"> </w:t>
-                      </w:r>
-                      <w:r>
-                        <w:rPr>
-                          <w:color w:val="000000" w:themeColor="text1"/>
-                          <w:sz w:val="16"/>
-                          <w:szCs w:val="16"/>
-                          <w:shd w:val="pct15" w:color="auto" w:fill="FFFFFF"/>
-                        </w:rPr>
-                        <w:t>X</w:t>
+                        <w:t xml:space="preserve"> X</w:t>
                       </w:r>
                       <w:r>
                         <w:rPr>
@@ -9277,35 +9027,7 @@
                                 <w:color w:val="000000" w:themeColor="text1"/>
                                 <w:shd w:val="pct15" w:color="auto" w:fill="FFFFFF"/>
                               </w:rPr>
-                              <w:t>(</w:t>
-                            </w:r>
-                            <w:r>
-                              <w:rPr>
-                                <w:color w:val="000000" w:themeColor="text1"/>
-                                <w:shd w:val="pct15" w:color="auto" w:fill="FFFFFF"/>
-                              </w:rPr>
-                              <w:t>Y</w:t>
-                            </w:r>
-                            <w:r>
-                              <w:rPr>
-                                <w:color w:val="000000" w:themeColor="text1"/>
-                                <w:shd w:val="pct15" w:color="auto" w:fill="FFFFFF"/>
-                              </w:rPr>
-                              <w:t xml:space="preserve"> -&gt; </w:t>
-                            </w:r>
-                            <w:r>
-                              <w:rPr>
-                                <w:color w:val="000000" w:themeColor="text1"/>
-                                <w:shd w:val="pct15" w:color="auto" w:fill="FFFFFF"/>
-                              </w:rPr>
-                              <w:t>Z</w:t>
-                            </w:r>
-                            <w:r>
-                              <w:rPr>
-                                <w:color w:val="000000" w:themeColor="text1"/>
-                                <w:shd w:val="pct15" w:color="auto" w:fill="FFFFFF"/>
-                              </w:rPr>
-                              <w:t>)</w:t>
+                              <w:t>(Y -&gt; Z)</w:t>
                             </w:r>
                           </w:p>
                         </w:txbxContent>
@@ -9346,35 +9068,7 @@
                           <w:color w:val="000000" w:themeColor="text1"/>
                           <w:shd w:val="pct15" w:color="auto" w:fill="FFFFFF"/>
                         </w:rPr>
-                        <w:t>(</w:t>
-                      </w:r>
-                      <w:r>
-                        <w:rPr>
-                          <w:color w:val="000000" w:themeColor="text1"/>
-                          <w:shd w:val="pct15" w:color="auto" w:fill="FFFFFF"/>
-                        </w:rPr>
-                        <w:t>Y</w:t>
-                      </w:r>
-                      <w:r>
-                        <w:rPr>
-                          <w:color w:val="000000" w:themeColor="text1"/>
-                          <w:shd w:val="pct15" w:color="auto" w:fill="FFFFFF"/>
-                        </w:rPr>
-                        <w:t xml:space="preserve"> -&gt; </w:t>
-                      </w:r>
-                      <w:r>
-                        <w:rPr>
-                          <w:color w:val="000000" w:themeColor="text1"/>
-                          <w:shd w:val="pct15" w:color="auto" w:fill="FFFFFF"/>
-                        </w:rPr>
-                        <w:t>Z</w:t>
-                      </w:r>
-                      <w:r>
-                        <w:rPr>
-                          <w:color w:val="000000" w:themeColor="text1"/>
-                          <w:shd w:val="pct15" w:color="auto" w:fill="FFFFFF"/>
-                        </w:rPr>
-                        <w:t>)</w:t>
+                        <w:t>(Y -&gt; Z)</w:t>
                       </w:r>
                     </w:p>
                   </w:txbxContent>
@@ -9709,14 +9403,7 @@
                                 <w:color w:val="000000" w:themeColor="text1"/>
                                 <w:shd w:val="pct15" w:color="auto" w:fill="FFFFFF"/>
                               </w:rPr>
-                              <w:t xml:space="preserve">Y </w:t>
-                            </w:r>
-                            <w:r>
-                              <w:rPr>
-                                <w:color w:val="000000" w:themeColor="text1"/>
-                                <w:shd w:val="pct15" w:color="auto" w:fill="FFFFFF"/>
-                              </w:rPr>
-                              <w:t>== Z</w:t>
+                              <w:t>Y == Z</w:t>
                             </w:r>
                           </w:p>
                         </w:txbxContent>
@@ -9757,14 +9444,7 @@
                           <w:color w:val="000000" w:themeColor="text1"/>
                           <w:shd w:val="pct15" w:color="auto" w:fill="FFFFFF"/>
                         </w:rPr>
-                        <w:t xml:space="preserve">Y </w:t>
-                      </w:r>
-                      <w:r>
-                        <w:rPr>
-                          <w:color w:val="000000" w:themeColor="text1"/>
-                          <w:shd w:val="pct15" w:color="auto" w:fill="FFFFFF"/>
-                        </w:rPr>
-                        <w:t>== Z</w:t>
+                        <w:t>Y == Z</w:t>
                       </w:r>
                     </w:p>
                   </w:txbxContent>
@@ -9826,35 +9506,7 @@
                                 <w:color w:val="000000" w:themeColor="text1"/>
                                 <w:shd w:val="pct15" w:color="auto" w:fill="FFFFFF"/>
                               </w:rPr>
-                              <w:t>(</w:t>
-                            </w:r>
-                            <w:r>
-                              <w:rPr>
-                                <w:color w:val="000000" w:themeColor="text1"/>
-                                <w:shd w:val="pct15" w:color="auto" w:fill="FFFFFF"/>
-                              </w:rPr>
-                              <w:t xml:space="preserve">Z </w:t>
-                            </w:r>
-                            <w:r>
-                              <w:rPr>
-                                <w:color w:val="000000" w:themeColor="text1"/>
-                                <w:shd w:val="pct15" w:color="auto" w:fill="FFFFFF"/>
-                              </w:rPr>
-                              <w:t xml:space="preserve">-&gt; </w:t>
-                            </w:r>
-                            <w:r>
-                              <w:rPr>
-                                <w:color w:val="000000" w:themeColor="text1"/>
-                                <w:shd w:val="pct15" w:color="auto" w:fill="FFFFFF"/>
-                              </w:rPr>
-                              <w:t>Y</w:t>
-                            </w:r>
-                            <w:r>
-                              <w:rPr>
-                                <w:color w:val="000000" w:themeColor="text1"/>
-                                <w:shd w:val="pct15" w:color="auto" w:fill="FFFFFF"/>
-                              </w:rPr>
-                              <w:t>)</w:t>
+                              <w:t>(Z -&gt; Y)</w:t>
                             </w:r>
                           </w:p>
                         </w:txbxContent>
@@ -9895,35 +9547,7 @@
                           <w:color w:val="000000" w:themeColor="text1"/>
                           <w:shd w:val="pct15" w:color="auto" w:fill="FFFFFF"/>
                         </w:rPr>
-                        <w:t>(</w:t>
-                      </w:r>
-                      <w:r>
-                        <w:rPr>
-                          <w:color w:val="000000" w:themeColor="text1"/>
-                          <w:shd w:val="pct15" w:color="auto" w:fill="FFFFFF"/>
-                        </w:rPr>
-                        <w:t xml:space="preserve">Z </w:t>
-                      </w:r>
-                      <w:r>
-                        <w:rPr>
-                          <w:color w:val="000000" w:themeColor="text1"/>
-                          <w:shd w:val="pct15" w:color="auto" w:fill="FFFFFF"/>
-                        </w:rPr>
-                        <w:t xml:space="preserve">-&gt; </w:t>
-                      </w:r>
-                      <w:r>
-                        <w:rPr>
-                          <w:color w:val="000000" w:themeColor="text1"/>
-                          <w:shd w:val="pct15" w:color="auto" w:fill="FFFFFF"/>
-                        </w:rPr>
-                        <w:t>Y</w:t>
-                      </w:r>
-                      <w:r>
-                        <w:rPr>
-                          <w:color w:val="000000" w:themeColor="text1"/>
-                          <w:shd w:val="pct15" w:color="auto" w:fill="FFFFFF"/>
-                        </w:rPr>
-                        <w:t>)</w:t>
+                        <w:t>(Z -&gt; Y)</w:t>
                       </w:r>
                     </w:p>
                   </w:txbxContent>
@@ -10005,21 +9629,7 @@
                                 <w:color w:val="000000" w:themeColor="text1"/>
                                 <w:shd w:val="pct15" w:color="auto" w:fill="FFFFFF"/>
                               </w:rPr>
-                              <w:t xml:space="preserve"> -= {</w:t>
-                            </w:r>
-                            <w:r>
-                              <w:rPr>
-                                <w:color w:val="000000" w:themeColor="text1"/>
-                                <w:shd w:val="pct15" w:color="auto" w:fill="FFFFFF"/>
-                              </w:rPr>
-                              <w:t>0</w:t>
-                            </w:r>
-                            <w:r>
-                              <w:rPr>
-                                <w:color w:val="000000" w:themeColor="text1"/>
-                                <w:shd w:val="pct15" w:color="auto" w:fill="FFFFFF"/>
-                              </w:rPr>
-                              <w:t>}</w:t>
+                              <w:t xml:space="preserve"> -= {0}</w:t>
                             </w:r>
                           </w:p>
                         </w:txbxContent>
@@ -10079,21 +9689,7 @@
                           <w:color w:val="000000" w:themeColor="text1"/>
                           <w:shd w:val="pct15" w:color="auto" w:fill="FFFFFF"/>
                         </w:rPr>
-                        <w:t xml:space="preserve"> -= {</w:t>
-                      </w:r>
-                      <w:r>
-                        <w:rPr>
-                          <w:color w:val="000000" w:themeColor="text1"/>
-                          <w:shd w:val="pct15" w:color="auto" w:fill="FFFFFF"/>
-                        </w:rPr>
-                        <w:t>0</w:t>
-                      </w:r>
-                      <w:r>
-                        <w:rPr>
-                          <w:color w:val="000000" w:themeColor="text1"/>
-                          <w:shd w:val="pct15" w:color="auto" w:fill="FFFFFF"/>
-                        </w:rPr>
-                        <w:t>}</w:t>
+                        <w:t xml:space="preserve"> -= {0}</w:t>
                       </w:r>
                     </w:p>
                   </w:txbxContent>
@@ -10443,35 +10039,7 @@
                                 <w:color w:val="000000" w:themeColor="text1"/>
                                 <w:shd w:val="pct15" w:color="auto" w:fill="FFFFFF"/>
                               </w:rPr>
-                              <w:t>(</w:t>
-                            </w:r>
-                            <w:r>
-                              <w:rPr>
-                                <w:color w:val="000000" w:themeColor="text1"/>
-                                <w:shd w:val="pct15" w:color="auto" w:fill="FFFFFF"/>
-                              </w:rPr>
-                              <w:t>Y</w:t>
-                            </w:r>
-                            <w:r>
-                              <w:rPr>
-                                <w:color w:val="000000" w:themeColor="text1"/>
-                                <w:shd w:val="pct15" w:color="auto" w:fill="FFFFFF"/>
-                              </w:rPr>
-                              <w:t xml:space="preserve"> -&gt; </w:t>
-                            </w:r>
-                            <w:r>
-                              <w:rPr>
-                                <w:color w:val="000000" w:themeColor="text1"/>
-                                <w:shd w:val="pct15" w:color="auto" w:fill="FFFFFF"/>
-                              </w:rPr>
-                              <w:t>X</w:t>
-                            </w:r>
-                            <w:r>
-                              <w:rPr>
-                                <w:color w:val="000000" w:themeColor="text1"/>
-                                <w:shd w:val="pct15" w:color="auto" w:fill="FFFFFF"/>
-                              </w:rPr>
-                              <w:t>)</w:t>
+                              <w:t>(Y -&gt; X)</w:t>
                             </w:r>
                           </w:p>
                         </w:txbxContent>
@@ -10512,35 +10080,7 @@
                           <w:color w:val="000000" w:themeColor="text1"/>
                           <w:shd w:val="pct15" w:color="auto" w:fill="FFFFFF"/>
                         </w:rPr>
-                        <w:t>(</w:t>
-                      </w:r>
-                      <w:r>
-                        <w:rPr>
-                          <w:color w:val="000000" w:themeColor="text1"/>
-                          <w:shd w:val="pct15" w:color="auto" w:fill="FFFFFF"/>
-                        </w:rPr>
-                        <w:t>Y</w:t>
-                      </w:r>
-                      <w:r>
-                        <w:rPr>
-                          <w:color w:val="000000" w:themeColor="text1"/>
-                          <w:shd w:val="pct15" w:color="auto" w:fill="FFFFFF"/>
-                        </w:rPr>
-                        <w:t xml:space="preserve"> -&gt; </w:t>
-                      </w:r>
-                      <w:r>
-                        <w:rPr>
-                          <w:color w:val="000000" w:themeColor="text1"/>
-                          <w:shd w:val="pct15" w:color="auto" w:fill="FFFFFF"/>
-                        </w:rPr>
-                        <w:t>X</w:t>
-                      </w:r>
-                      <w:r>
-                        <w:rPr>
-                          <w:color w:val="000000" w:themeColor="text1"/>
-                          <w:shd w:val="pct15" w:color="auto" w:fill="FFFFFF"/>
-                        </w:rPr>
-                        <w:t>)</w:t>
+                        <w:t>(Y -&gt; X)</w:t>
                       </w:r>
                     </w:p>
                   </w:txbxContent>
@@ -11039,14 +10579,7 @@
                                 <w:color w:val="000000" w:themeColor="text1"/>
                                 <w:shd w:val="pct15" w:color="auto" w:fill="FFFFFF"/>
                               </w:rPr>
-                              <w:t>Y</w:t>
-                            </w:r>
-                            <w:r>
-                              <w:rPr>
-                                <w:color w:val="000000" w:themeColor="text1"/>
-                                <w:shd w:val="pct15" w:color="auto" w:fill="FFFFFF"/>
-                              </w:rPr>
-                              <w:t xml:space="preserve"> &gt; X</w:t>
+                              <w:t>Y &gt; X</w:t>
                             </w:r>
                           </w:p>
                         </w:txbxContent>
@@ -11087,14 +10620,7 @@
                           <w:color w:val="000000" w:themeColor="text1"/>
                           <w:shd w:val="pct15" w:color="auto" w:fill="FFFFFF"/>
                         </w:rPr>
-                        <w:t>Y</w:t>
-                      </w:r>
-                      <w:r>
-                        <w:rPr>
-                          <w:color w:val="000000" w:themeColor="text1"/>
-                          <w:shd w:val="pct15" w:color="auto" w:fill="FFFFFF"/>
-                        </w:rPr>
-                        <w:t xml:space="preserve"> &gt; X</w:t>
+                        <w:t>Y &gt; X</w:t>
                       </w:r>
                     </w:p>
                   </w:txbxContent>
@@ -11156,21 +10682,7 @@
                                 <w:color w:val="000000" w:themeColor="text1"/>
                                 <w:shd w:val="pct15" w:color="auto" w:fill="FFFFFF"/>
                               </w:rPr>
-                              <w:t>(</w:t>
-                            </w:r>
-                            <w:r>
-                              <w:rPr>
-                                <w:color w:val="000000" w:themeColor="text1"/>
-                                <w:shd w:val="pct15" w:color="auto" w:fill="FFFFFF"/>
-                              </w:rPr>
-                              <w:t>X -&gt; Y</w:t>
-                            </w:r>
-                            <w:r>
-                              <w:rPr>
-                                <w:color w:val="000000" w:themeColor="text1"/>
-                                <w:shd w:val="pct15" w:color="auto" w:fill="FFFFFF"/>
-                              </w:rPr>
-                              <w:t>)</w:t>
+                              <w:t>(X -&gt; Y)</w:t>
                             </w:r>
                           </w:p>
                         </w:txbxContent>
@@ -11211,21 +10723,7 @@
                           <w:color w:val="000000" w:themeColor="text1"/>
                           <w:shd w:val="pct15" w:color="auto" w:fill="FFFFFF"/>
                         </w:rPr>
-                        <w:t>(</w:t>
-                      </w:r>
-                      <w:r>
-                        <w:rPr>
-                          <w:color w:val="000000" w:themeColor="text1"/>
-                          <w:shd w:val="pct15" w:color="auto" w:fill="FFFFFF"/>
-                        </w:rPr>
-                        <w:t>X -&gt; Y</w:t>
-                      </w:r>
-                      <w:r>
-                        <w:rPr>
-                          <w:color w:val="000000" w:themeColor="text1"/>
-                          <w:shd w:val="pct15" w:color="auto" w:fill="FFFFFF"/>
-                        </w:rPr>
-                        <w:t>)</w:t>
+                        <w:t>(X -&gt; Y)</w:t>
                       </w:r>
                     </w:p>
                   </w:txbxContent>
@@ -11492,21 +10990,7 @@
                                 <w:color w:val="000000" w:themeColor="text1"/>
                                 <w:shd w:val="pct15" w:color="auto" w:fill="FFFFFF"/>
                               </w:rPr>
-                              <w:t xml:space="preserve"> -= {</w:t>
-                            </w:r>
-                            <w:r>
-                              <w:rPr>
-                                <w:color w:val="000000" w:themeColor="text1"/>
-                                <w:shd w:val="pct15" w:color="auto" w:fill="FFFFFF"/>
-                              </w:rPr>
-                              <w:t>2</w:t>
-                            </w:r>
-                            <w:r>
-                              <w:rPr>
-                                <w:color w:val="000000" w:themeColor="text1"/>
-                                <w:shd w:val="pct15" w:color="auto" w:fill="FFFFFF"/>
-                              </w:rPr>
-                              <w:t>}</w:t>
+                              <w:t xml:space="preserve"> -= {2}</w:t>
                             </w:r>
                           </w:p>
                         </w:txbxContent>
@@ -11566,21 +11050,7 @@
                           <w:color w:val="000000" w:themeColor="text1"/>
                           <w:shd w:val="pct15" w:color="auto" w:fill="FFFFFF"/>
                         </w:rPr>
-                        <w:t xml:space="preserve"> -= {</w:t>
-                      </w:r>
-                      <w:r>
-                        <w:rPr>
-                          <w:color w:val="000000" w:themeColor="text1"/>
-                          <w:shd w:val="pct15" w:color="auto" w:fill="FFFFFF"/>
-                        </w:rPr>
-                        <w:t>2</w:t>
-                      </w:r>
-                      <w:r>
-                        <w:rPr>
-                          <w:color w:val="000000" w:themeColor="text1"/>
-                          <w:shd w:val="pct15" w:color="auto" w:fill="FFFFFF"/>
-                        </w:rPr>
-                        <w:t>}</w:t>
+                        <w:t xml:space="preserve"> -= {2}</w:t>
                       </w:r>
                     </w:p>
                   </w:txbxContent>
@@ -12711,20 +12181,12 @@
                 <w:rFonts w:eastAsiaTheme="minorEastAsia"/>
               </w:rPr>
             </w:pPr>
-          </w:p>
-          <w:p>
-            <w:pPr>
+            <w:r>
               <w:rPr>
                 <w:rFonts w:eastAsiaTheme="minorEastAsia"/>
               </w:rPr>
-            </w:pPr>
-          </w:p>
-          <w:p>
-            <w:pPr>
-              <w:rPr>
-                <w:rFonts w:eastAsiaTheme="minorEastAsia"/>
-              </w:rPr>
-            </w:pPr>
+              <w:t>When performing forward checking, we should assign to C next as it is connected to both E and F, meaning it has the minimal remaining values. The only color that can be assigned it is green.</w:t>
+            </w:r>
           </w:p>
           <w:p>
             <w:pPr>
@@ -12772,19 +12234,11 @@
         </w:rPr>
         <w:tab/>
       </w:r>
-      <w:proofErr w:type="gramStart"/>
       <w:r>
         <w:rPr>
           <w:rFonts w:eastAsiaTheme="minorEastAsia"/>
         </w:rPr>
-        <w:t>Suppose,</w:t>
-      </w:r>
-      <w:proofErr w:type="gramEnd"/>
-      <w:r>
-        <w:rPr>
-          <w:rFonts w:eastAsiaTheme="minorEastAsia"/>
-        </w:rPr>
-        <w:t xml:space="preserve"> during backtracking</w:t>
+        <w:t>Suppose, during backtracking</w:t>
       </w:r>
       <w:r>
         <w:rPr>
@@ -12956,20 +12410,95 @@
                 <w:rFonts w:eastAsiaTheme="minorEastAsia"/>
               </w:rPr>
             </w:pPr>
-          </w:p>
-          <w:p>
-            <w:pPr>
+            <w:r>
               <w:rPr>
                 <w:rFonts w:eastAsiaTheme="minorEastAsia"/>
               </w:rPr>
-            </w:pPr>
-          </w:p>
-          <w:p>
-            <w:pPr>
+              <w:t xml:space="preserve">Following the order of least constraining value, we should assign </w:t>
+            </w:r>
+            <w:r>
               <w:rPr>
                 <w:rFonts w:eastAsiaTheme="minorEastAsia"/>
-              </w:rPr>
-            </w:pPr>
+                <w:i/>
+                <w:iCs/>
+              </w:rPr>
+              <w:t xml:space="preserve">B </w:t>
+            </w:r>
+            <w:r>
+              <w:rPr>
+                <w:rFonts w:eastAsiaTheme="minorEastAsia"/>
+              </w:rPr>
+              <w:t>=</w:t>
+            </w:r>
+            <w:r>
+              <w:rPr>
+                <w:rFonts w:eastAsiaTheme="minorEastAsia"/>
+                <w:i/>
+                <w:iCs/>
+              </w:rPr>
+              <w:t xml:space="preserve"> blue</w:t>
+            </w:r>
+            <w:r>
+              <w:rPr>
+                <w:rFonts w:eastAsiaTheme="minorEastAsia"/>
+              </w:rPr>
+              <w:t xml:space="preserve"> as the adjacent node C has its domain D</w:t>
+            </w:r>
+            <w:r>
+              <w:rPr>
+                <w:rFonts w:eastAsiaTheme="minorEastAsia"/>
+                <w:vertAlign w:val="subscript"/>
+              </w:rPr>
+              <w:t>C</w:t>
+            </w:r>
+            <w:r>
+              <w:rPr>
+                <w:rFonts w:eastAsiaTheme="minorEastAsia"/>
+              </w:rPr>
+              <w:t xml:space="preserve"> = {</w:t>
+            </w:r>
+            <w:r>
+              <w:rPr>
+                <w:rFonts w:eastAsiaTheme="minorEastAsia"/>
+                <w:i/>
+                <w:iCs/>
+              </w:rPr>
+              <w:t>red, green</w:t>
+            </w:r>
+            <w:r>
+              <w:rPr>
+                <w:rFonts w:eastAsiaTheme="minorEastAsia"/>
+              </w:rPr>
+              <w:t xml:space="preserve">}. By assigning </w:t>
+            </w:r>
+            <w:r>
+              <w:rPr>
+                <w:rFonts w:eastAsiaTheme="minorEastAsia"/>
+                <w:i/>
+                <w:iCs/>
+              </w:rPr>
+              <w:t xml:space="preserve">B </w:t>
+            </w:r>
+            <w:r>
+              <w:rPr>
+                <w:rFonts w:eastAsiaTheme="minorEastAsia"/>
+              </w:rPr>
+              <w:t>=</w:t>
+            </w:r>
+            <w:r>
+              <w:rPr>
+                <w:rFonts w:eastAsiaTheme="minorEastAsia"/>
+                <w:i/>
+                <w:iCs/>
+              </w:rPr>
+              <w:t xml:space="preserve"> blue</w:t>
+            </w:r>
+            <w:r>
+              <w:rPr>
+                <w:rFonts w:eastAsiaTheme="minorEastAsia"/>
+              </w:rPr>
+              <w:t xml:space="preserve">, we do not constrain the domain of C further. </w:t>
+            </w:r>
           </w:p>
           <w:p>
             <w:pPr>
@@ -13076,79 +12605,8 @@
         </w:rPr>
         <w:t xml:space="preserve">minimal </w:t>
       </w:r>
-      <w:proofErr w:type="spellStart"/>
-      <w:r>
-        <w:t>cutset</w:t>
-      </w:r>
-      <w:proofErr w:type="spellEnd"/>
-      <w:r>
-        <w:t xml:space="preserve"> such that the remaining variables are </w:t>
-      </w:r>
-      <w:proofErr w:type="gramStart"/>
-      <w:r>
-        <w:t>tree-structured</w:t>
-      </w:r>
-      <w:proofErr w:type="gramEnd"/>
-      <w:r>
-        <w:t>.</w:t>
-      </w:r>
-    </w:p>
-    <w:tbl>
-      <w:tblPr>
-        <w:tblStyle w:val="TableGrid"/>
-        <w:tblW w:w="0" w:type="auto"/>
-        <w:tblLook w:val="04A0" w:firstRow="1" w:lastRow="0" w:firstColumn="1" w:lastColumn="0" w:noHBand="0" w:noVBand="1"/>
-      </w:tblPr>
-      <w:tblGrid>
-        <w:gridCol w:w="9350"/>
-      </w:tblGrid>
-      <w:tr>
-        <w:tc>
-          <w:tcPr>
-            <w:tcW w:w="9350" w:type="dxa"/>
-          </w:tcPr>
-          <w:p/>
-          <w:p/>
-          <w:p/>
-        </w:tc>
-      </w:tr>
-    </w:tbl>
-    <w:p/>
-    <w:p>
-      <w:r>
-        <w:rPr>
-          <w:b/>
-        </w:rPr>
-        <w:t>3.4.</w:t>
-      </w:r>
-      <w:r>
-        <w:rPr>
-          <w:b/>
-        </w:rPr>
-        <w:tab/>
-      </w:r>
-      <w:r>
-        <w:rPr>
-          <w:i/>
-        </w:rPr>
-        <w:t>Condition</w:t>
-      </w:r>
-      <w:r>
-        <w:rPr>
-          <w:i/>
-        </w:rPr>
-        <w:t xml:space="preserve"> </w:t>
-      </w:r>
-      <w:r>
-        <w:t xml:space="preserve">on your </w:t>
-      </w:r>
-      <w:proofErr w:type="spellStart"/>
-      <w:r>
-        <w:t>cutset</w:t>
-      </w:r>
-      <w:proofErr w:type="spellEnd"/>
-      <w:r>
-        <w:t xml:space="preserve"> and adjust the remaining tree’s domains accordingly:</w:t>
+      <w:r>
+        <w:t>cutset such that the remaining variables are tree-structured.</w:t>
       </w:r>
     </w:p>
     <w:tbl>
@@ -13166,16 +12624,120 @@
             <w:tcW w:w="9350" w:type="dxa"/>
           </w:tcPr>
           <w:p>
-            <w:proofErr w:type="spellStart"/>
             <w:r>
-              <w:t>Cutset</w:t>
-            </w:r>
-            <w:proofErr w:type="spellEnd"/>
-            <w:r>
-              <w:t xml:space="preserve"> Assignment:</w:t>
+              <w:t>E, G</w:t>
             </w:r>
           </w:p>
-          <w:p/>
+        </w:tc>
+      </w:tr>
+    </w:tbl>
+    <w:p/>
+    <w:p>
+      <w:r>
+        <w:rPr>
+          <w:b/>
+        </w:rPr>
+        <w:t>3.4.</w:t>
+      </w:r>
+      <w:r>
+        <w:rPr>
+          <w:b/>
+        </w:rPr>
+        <w:tab/>
+      </w:r>
+      <w:r>
+        <w:rPr>
+          <w:i/>
+        </w:rPr>
+        <w:t>Condition</w:t>
+      </w:r>
+      <w:r>
+        <w:rPr>
+          <w:i/>
+        </w:rPr>
+        <w:t xml:space="preserve"> </w:t>
+      </w:r>
+      <w:r>
+        <w:t>on your cutset and adjust the remaining tree’s domains accordingly:</w:t>
+      </w:r>
+    </w:p>
+    <w:tbl>
+      <w:tblPr>
+        <w:tblStyle w:val="TableGrid"/>
+        <w:tblW w:w="0" w:type="auto"/>
+        <w:tblLook w:val="04A0" w:firstRow="1" w:lastRow="0" w:firstColumn="1" w:lastColumn="0" w:noHBand="0" w:noVBand="1"/>
+      </w:tblPr>
+      <w:tblGrid>
+        <w:gridCol w:w="9350"/>
+      </w:tblGrid>
+      <w:tr>
+        <w:tc>
+          <w:tcPr>
+            <w:tcW w:w="9350" w:type="dxa"/>
+          </w:tcPr>
+          <w:p>
+            <w:r>
+              <w:t>Cutset Assignment:</w:t>
+            </w:r>
+            <w:r>
+              <w:t xml:space="preserve"> E = red</w:t>
+            </w:r>
+            <w:r>
+              <w:t>;</w:t>
+            </w:r>
+            <w:r>
+              <w:t xml:space="preserve"> </w:t>
+            </w:r>
+          </w:p>
+          <w:p>
+            <w:r>
+              <w:t>E = blue</w:t>
+            </w:r>
+            <w:r>
+              <w:t>;</w:t>
+            </w:r>
+            <w:r>
+              <w:t xml:space="preserve"> </w:t>
+            </w:r>
+          </w:p>
+          <w:p>
+            <w:r>
+              <w:t>E = green</w:t>
+            </w:r>
+            <w:r>
+              <w:t>;</w:t>
+            </w:r>
+            <w:r>
+              <w:t xml:space="preserve"> </w:t>
+            </w:r>
+          </w:p>
+          <w:p>
+            <w:r>
+              <w:t>G = red</w:t>
+            </w:r>
+            <w:r>
+              <w:t>;</w:t>
+            </w:r>
+            <w:r>
+              <w:t xml:space="preserve"> </w:t>
+            </w:r>
+          </w:p>
+          <w:p>
+            <w:r>
+              <w:t>G = blue</w:t>
+            </w:r>
+            <w:r>
+              <w:t>;</w:t>
+            </w:r>
+            <w:r>
+              <w:t xml:space="preserve"> </w:t>
+            </w:r>
+          </w:p>
+          <w:p>
+            <w:r>
+              <w:t>G = green</w:t>
+            </w:r>
+          </w:p>
         </w:tc>
       </w:tr>
       <w:tr>
@@ -13187,8 +12749,264 @@
             <w:r>
               <w:t>Other Variable Domain Changes:</w:t>
             </w:r>
+            <w:r>
+              <w:t xml:space="preserve"> D</w:t>
+            </w:r>
+            <w:r>
+              <w:rPr>
+                <w:vertAlign w:val="subscript"/>
+              </w:rPr>
+              <w:t>A</w:t>
+            </w:r>
+            <w:r>
+              <w:t xml:space="preserve"> -= red, D</w:t>
+            </w:r>
+            <w:r>
+              <w:rPr>
+                <w:vertAlign w:val="subscript"/>
+              </w:rPr>
+              <w:t>B</w:t>
+            </w:r>
+            <w:r>
+              <w:t xml:space="preserve"> -= red, D</w:t>
+            </w:r>
+            <w:r>
+              <w:rPr>
+                <w:vertAlign w:val="subscript"/>
+              </w:rPr>
+              <w:t>C</w:t>
+            </w:r>
+            <w:r>
+              <w:t xml:space="preserve"> -= red, D</w:t>
+            </w:r>
+            <w:r>
+              <w:rPr>
+                <w:vertAlign w:val="subscript"/>
+              </w:rPr>
+              <w:t>F</w:t>
+            </w:r>
+            <w:r>
+              <w:t xml:space="preserve"> -= red; </w:t>
+            </w:r>
           </w:p>
-          <w:p/>
+          <w:p>
+            <w:r>
+              <w:t>D</w:t>
+            </w:r>
+            <w:r>
+              <w:rPr>
+                <w:vertAlign w:val="subscript"/>
+              </w:rPr>
+              <w:t>A</w:t>
+            </w:r>
+            <w:r>
+              <w:t xml:space="preserve"> -= </w:t>
+            </w:r>
+            <w:r>
+              <w:t>blue</w:t>
+            </w:r>
+            <w:r>
+              <w:t>, D</w:t>
+            </w:r>
+            <w:r>
+              <w:rPr>
+                <w:vertAlign w:val="subscript"/>
+              </w:rPr>
+              <w:t>B</w:t>
+            </w:r>
+            <w:r>
+              <w:t xml:space="preserve"> -= </w:t>
+            </w:r>
+            <w:r>
+              <w:t>blue</w:t>
+            </w:r>
+            <w:r>
+              <w:t>, D</w:t>
+            </w:r>
+            <w:r>
+              <w:rPr>
+                <w:vertAlign w:val="subscript"/>
+              </w:rPr>
+              <w:t>C</w:t>
+            </w:r>
+            <w:r>
+              <w:t xml:space="preserve"> -= </w:t>
+            </w:r>
+            <w:r>
+              <w:t>blue</w:t>
+            </w:r>
+            <w:r>
+              <w:t>, D</w:t>
+            </w:r>
+            <w:r>
+              <w:rPr>
+                <w:vertAlign w:val="subscript"/>
+              </w:rPr>
+              <w:t>F</w:t>
+            </w:r>
+            <w:r>
+              <w:t xml:space="preserve"> -= </w:t>
+            </w:r>
+            <w:r>
+              <w:t xml:space="preserve">blue; </w:t>
+            </w:r>
+          </w:p>
+          <w:p>
+            <w:r>
+              <w:t>D</w:t>
+            </w:r>
+            <w:r>
+              <w:rPr>
+                <w:vertAlign w:val="subscript"/>
+              </w:rPr>
+              <w:t>A</w:t>
+            </w:r>
+            <w:r>
+              <w:t xml:space="preserve"> -= </w:t>
+            </w:r>
+            <w:r>
+              <w:t>green</w:t>
+            </w:r>
+            <w:r>
+              <w:t>, D</w:t>
+            </w:r>
+            <w:r>
+              <w:rPr>
+                <w:vertAlign w:val="subscript"/>
+              </w:rPr>
+              <w:t>B</w:t>
+            </w:r>
+            <w:r>
+              <w:t xml:space="preserve"> -= </w:t>
+            </w:r>
+            <w:r>
+              <w:t>green</w:t>
+            </w:r>
+            <w:r>
+              <w:t>, D</w:t>
+            </w:r>
+            <w:r>
+              <w:rPr>
+                <w:vertAlign w:val="subscript"/>
+              </w:rPr>
+              <w:t>C</w:t>
+            </w:r>
+            <w:r>
+              <w:t xml:space="preserve"> -= </w:t>
+            </w:r>
+            <w:r>
+              <w:t>g</w:t>
+            </w:r>
+            <w:r>
+              <w:t>re</w:t>
+            </w:r>
+            <w:r>
+              <w:t>en</w:t>
+            </w:r>
+            <w:r>
+              <w:t>, D</w:t>
+            </w:r>
+            <w:r>
+              <w:rPr>
+                <w:vertAlign w:val="subscript"/>
+              </w:rPr>
+              <w:t>F</w:t>
+            </w:r>
+            <w:r>
+              <w:t xml:space="preserve"> -= </w:t>
+            </w:r>
+            <w:r>
+              <w:t>green; D</w:t>
+            </w:r>
+            <w:r>
+              <w:rPr>
+                <w:vertAlign w:val="subscript"/>
+              </w:rPr>
+              <w:t>C</w:t>
+            </w:r>
+            <w:r>
+              <w:t xml:space="preserve"> = red, D</w:t>
+            </w:r>
+            <w:r>
+              <w:rPr>
+                <w:vertAlign w:val="subscript"/>
+              </w:rPr>
+              <w:t>F</w:t>
+            </w:r>
+            <w:r>
+              <w:t xml:space="preserve"> = red; </w:t>
+            </w:r>
+          </w:p>
+          <w:p>
+            <w:r>
+              <w:t>D</w:t>
+            </w:r>
+            <w:r>
+              <w:rPr>
+                <w:vertAlign w:val="subscript"/>
+              </w:rPr>
+              <w:t>C</w:t>
+            </w:r>
+            <w:r>
+              <w:t xml:space="preserve"> = </w:t>
+            </w:r>
+            <w:r>
+              <w:t>blue</w:t>
+            </w:r>
+            <w:r>
+              <w:t>, D</w:t>
+            </w:r>
+            <w:r>
+              <w:rPr>
+                <w:vertAlign w:val="subscript"/>
+              </w:rPr>
+              <w:t>F</w:t>
+            </w:r>
+            <w:r>
+              <w:t xml:space="preserve"> = </w:t>
+            </w:r>
+            <w:r>
+              <w:t xml:space="preserve">blue; </w:t>
+            </w:r>
+          </w:p>
+          <w:p>
+            <w:r>
+              <w:t>D</w:t>
+            </w:r>
+            <w:r>
+              <w:rPr>
+                <w:vertAlign w:val="subscript"/>
+              </w:rPr>
+              <w:t>C</w:t>
+            </w:r>
+            <w:r>
+              <w:t xml:space="preserve"> = </w:t>
+            </w:r>
+            <w:r>
+              <w:t>g</w:t>
+            </w:r>
+            <w:r>
+              <w:t>re</w:t>
+            </w:r>
+            <w:r>
+              <w:t>en</w:t>
+            </w:r>
+            <w:r>
+              <w:t>, D</w:t>
+            </w:r>
+            <w:r>
+              <w:rPr>
+                <w:vertAlign w:val="subscript"/>
+              </w:rPr>
+              <w:t>F</w:t>
+            </w:r>
+            <w:r>
+              <w:t xml:space="preserve"> = </w:t>
+            </w:r>
+            <w:r>
+              <w:t>green</w:t>
+            </w:r>
+          </w:p>
         </w:tc>
       </w:tr>
     </w:tbl>
@@ -13224,6 +13042,7 @@
         <w:rPr>
           <w:noProof/>
         </w:rPr>
+        <w:lastRenderedPageBreak/>
         <w:drawing>
           <wp:inline distT="0" distB="0" distL="0" distR="0" wp14:anchorId="4160E463" wp14:editId="14659899">
             <wp:extent cx="5943600" cy="4163695"/>

</xml_diff>